<commit_message>
Updates/additions from EBU QC Group
</commit_message>
<xml_diff>
--- a/qc-catalogue-api/qc-catalogue-api.docx
+++ b/qc-catalogue-api/qc-catalogue-api.docx
@@ -8,12 +8,15 @@
         <w:pBdr>
           <w:bottom w:val="single" w:sz="4" w:space="1" w:color="auto"/>
         </w:pBdr>
-        <w:ind w:right="0"/>
+        <w:ind w:left="6237" w:right="0" w:hanging="6237"/>
         <w:rPr>
           <w:lang w:val="en-US"/>
         </w:rPr>
       </w:pPr>
       <w:r>
+        <w:t xml:space="preserve">EBU </w:t>
+      </w:r>
+      <w:r>
         <w:t>QC Catalog</w:t>
       </w:r>
       <w:r>
@@ -24,6 +27,17 @@
       </w:r>
       <w:r>
         <w:t xml:space="preserve"> API</w:t>
+      </w:r>
+      <w:r>
+        <w:tab/>
+      </w:r>
+      <w:proofErr w:type="spellStart"/>
+      <w:r>
+        <w:t>apiVersion</w:t>
+      </w:r>
+      <w:proofErr w:type="spellEnd"/>
+      <w:r>
+        <w:t xml:space="preserve"> = "v2"</w:t>
       </w:r>
     </w:p>
     <w:p>
@@ -410,7 +424,10 @@
         <w:t>apiVersion = "</w:t>
       </w:r>
       <w:r>
-        <w:t>v1</w:t>
+        <w:t>v</w:t>
+      </w:r>
+      <w:r>
+        <w:t>2</w:t>
       </w:r>
       <w:r>
         <w:t>"</w:t>
@@ -508,7 +525,13 @@
         <w:pStyle w:val="SCodeSchemaExample"/>
       </w:pPr>
       <w:r>
-        <w:t>GET https://localhost/qccatalog/v1/items</w:t>
+        <w:t>GET https://localhost/qccatalog/v</w:t>
+      </w:r>
+      <w:r>
+        <w:t>2</w:t>
+      </w:r>
+      <w:r>
+        <w:t>/items</w:t>
       </w:r>
     </w:p>
     <w:p>
@@ -520,35 +543,6 @@
       </w:r>
       <w:r>
         <w:t>Schemas</w:t>
-      </w:r>
-    </w:p>
-    <w:p>
-      <w:pPr>
-        <w:pStyle w:val="BodyText"/>
-      </w:pPr>
-      <w:r>
-        <w:fldChar w:fldCharType="begin"/>
-      </w:r>
-      <w:r>
-        <w:instrText xml:space="preserve"> REF _Ref483548286 \r \h </w:instrText>
-      </w:r>
-      <w:r>
-        <w:fldChar w:fldCharType="separate"/>
-      </w:r>
-      <w:r>
-        <w:t>Annex A</w:t>
-      </w:r>
-      <w:r>
-        <w:fldChar w:fldCharType="end"/>
-      </w:r>
-      <w:r>
-        <w:t xml:space="preserve"> lists the XML Schema Definitions used to specify the contents of r</w:t>
-      </w:r>
-      <w:r>
-        <w:t>equests and response bodies</w:t>
-      </w:r>
-      <w:r>
-        <w:t>.</w:t>
       </w:r>
     </w:p>
     <w:p>
@@ -610,7 +604,7 @@
       </w:tblPr>
       <w:tblGrid>
         <w:gridCol w:w="772"/>
-        <w:gridCol w:w="2840"/>
+        <w:gridCol w:w="3130"/>
       </w:tblGrid>
       <w:tr>
         <w:trPr>
@@ -669,15 +663,86 @@
           <w:p>
             <w:pPr>
               <w:pStyle w:val="STableCell"/>
+              <w:rPr>
+                <w:lang w:val="de-CH"/>
+              </w:rPr>
             </w:pPr>
             <w:r>
-              <w:t>tag:ebu.</w:t>
+              <w:rPr>
+                <w:lang w:val="de-CH"/>
+              </w:rPr>
+              <w:t>t</w:t>
             </w:r>
             <w:r>
-              <w:t>ch</w:t>
+              <w:rPr>
+                <w:lang w:val="de-CH"/>
+              </w:rPr>
+              <w:t>ag:qc.ebu.ch</w:t>
             </w:r>
             <w:r>
-              <w:t>,2017:ns:imf:qc:1.0</w:t>
+              <w:rPr>
+                <w:lang w:val="de-CH"/>
+              </w:rPr>
+              <w:t>,</w:t>
+            </w:r>
+            <w:r>
+              <w:rPr>
+                <w:lang w:val="de-CH"/>
+              </w:rPr>
+              <w:t>2026-01</w:t>
+            </w:r>
+          </w:p>
+        </w:tc>
+      </w:tr>
+      <w:tr>
+        <w:trPr>
+          <w:jc w:val="center"/>
+        </w:trPr>
+        <w:tc>
+          <w:tcPr>
+            <w:tcW w:w="0" w:type="auto"/>
+          </w:tcPr>
+          <w:p>
+            <w:pPr>
+              <w:pStyle w:val="STableCell"/>
+            </w:pPr>
+            <w:proofErr w:type="spellStart"/>
+            <w:r>
+              <w:t>qcc</w:t>
+            </w:r>
+            <w:proofErr w:type="spellEnd"/>
+          </w:p>
+        </w:tc>
+        <w:tc>
+          <w:tcPr>
+            <w:tcW w:w="0" w:type="auto"/>
+          </w:tcPr>
+          <w:p>
+            <w:pPr>
+              <w:pStyle w:val="STableCell"/>
+              <w:rPr>
+                <w:lang w:val="fr-CH"/>
+              </w:rPr>
+            </w:pPr>
+            <w:proofErr w:type="gramStart"/>
+            <w:r>
+              <w:rPr>
+                <w:lang w:val="fr-CH"/>
+              </w:rPr>
+              <w:t>tag:catalogue.qc.ebu.ch</w:t>
+            </w:r>
+            <w:proofErr w:type="gramEnd"/>
+            <w:r>
+              <w:rPr>
+                <w:lang w:val="fr-CH"/>
+              </w:rPr>
+              <w:t>,</w:t>
+            </w:r>
+            <w:r>
+              <w:rPr>
+                <w:lang w:val="fr-CH"/>
+              </w:rPr>
+              <w:t>2026-01</w:t>
             </w:r>
           </w:p>
         </w:tc>
@@ -705,7 +770,15 @@
         <w:t xml:space="preserve">provided to and returned by endpoints </w:t>
       </w:r>
       <w:r>
-        <w:t xml:space="preserve">shall be encoded using UTF-8 character encoding, as specified in </w:t>
+        <w:t>shall be encoded using UTF-</w:t>
+      </w:r>
+      <w:proofErr w:type="gramStart"/>
+      <w:r>
+        <w:t>8 character</w:t>
+      </w:r>
+      <w:proofErr w:type="gramEnd"/>
+      <w:r>
+        <w:t xml:space="preserve"> encoding, as specified in </w:t>
       </w:r>
       <w:r>
         <w:t>W3C XML</w:t>
@@ -1352,7 +1425,7 @@
                     </pic:cNvPicPr>
                   </pic:nvPicPr>
                   <pic:blipFill>
-                    <a:blip r:embed="rId7" cstate="screen">
+                    <a:blip r:embed="rId8" cstate="screen">
                       <a:extLst>
                         <a:ext uri="{28A0092B-C50C-407E-A947-70E740481C1C}">
                           <a14:useLocalDpi xmlns:a14="http://schemas.microsoft.com/office/drawing/2010/main"/>
@@ -2210,7 +2283,13 @@
         <w:pStyle w:val="SCodeSchemaExample"/>
       </w:pPr>
       <w:r>
-        <w:t>GET https://localhost/qccatalog/v1/item</w:t>
+        <w:t>GET https://localhost/qccatalog/v</w:t>
+      </w:r>
+      <w:r>
+        <w:t>2</w:t>
+      </w:r>
+      <w:r>
+        <w:t>/item</w:t>
       </w:r>
       <w:r>
         <w:t>s</w:t>
@@ -2721,10 +2800,6 @@
         <w:pStyle w:val="BodyText"/>
         <w:rPr>
           <w:rStyle w:val="SKeyword"/>
-          <w:rFonts w:ascii="Arial" w:hAnsi="Arial"/>
-          <w:iCs/>
-          <w:sz w:val="24"/>
-          <w:lang w:val="x-none"/>
         </w:rPr>
       </w:pPr>
       <w:r>
@@ -2773,97 +2848,20 @@
       </w:r>
       <w:bookmarkStart w:id="3" w:name="_Ref483548286"/>
     </w:p>
-    <w:p>
-      <w:pPr>
-        <w:pStyle w:val="SAnnexHeading1"/>
-      </w:pPr>
-      <w:r>
-        <w:lastRenderedPageBreak/>
-        <w:t>XML Schema Definitions</w:t>
-      </w:r>
-      <w:bookmarkEnd w:id="3"/>
-    </w:p>
-    <w:p>
-      <w:pPr>
-        <w:pStyle w:val="BodyText"/>
-        <w:rPr>
-          <w:lang w:eastAsia="x-none"/>
-        </w:rPr>
-      </w:pPr>
-      <w:r>
-        <w:rPr>
-          <w:lang w:eastAsia="x-none"/>
-        </w:rPr>
-        <w:t xml:space="preserve">The </w:t>
-      </w:r>
-      <w:r>
-        <w:rPr>
-          <w:lang w:eastAsia="x-none"/>
-        </w:rPr>
-        <w:t xml:space="preserve">following </w:t>
-      </w:r>
-      <w:r>
-        <w:rPr>
-          <w:lang w:eastAsia="x-none"/>
-        </w:rPr>
-        <w:t>element</w:t>
-      </w:r>
-      <w:r>
-        <w:rPr>
-          <w:lang w:eastAsia="x-none"/>
-        </w:rPr>
-        <w:t>s contain</w:t>
-      </w:r>
-      <w:r>
-        <w:rPr>
-          <w:lang w:eastAsia="x-none"/>
-        </w:rPr>
-        <w:t xml:space="preserve"> the XML</w:t>
-      </w:r>
-      <w:r>
-        <w:rPr>
-          <w:lang w:eastAsia="x-none"/>
-        </w:rPr>
-        <w:t xml:space="preserve"> Schema Definitions used herein:</w:t>
-      </w:r>
-    </w:p>
+    <w:bookmarkEnd w:id="3"/>
     <w:p>
       <w:pPr>
         <w:pStyle w:val="SBodyTextBullet"/>
-        <w:rPr>
-          <w:lang w:val="fr-CH"/>
-        </w:rPr>
-      </w:pPr>
-      <w:r>
-        <w:rPr>
-          <w:lang w:val="fr-CH"/>
-        </w:rPr>
-        <w:t>qc-catalog</w:t>
-      </w:r>
-      <w:r>
-        <w:rPr>
-          <w:lang w:val="fr-CH"/>
-        </w:rPr>
-        <w:t>ue</w:t>
-      </w:r>
-      <w:r>
-        <w:rPr>
-          <w:lang w:val="fr-CH"/>
-        </w:rPr>
-        <w:t>-api-schema.xsd</w:t>
-      </w:r>
-    </w:p>
-    <w:p>
-      <w:pPr>
-        <w:pStyle w:val="SBodyTextBullet"/>
-      </w:pPr>
-      <w:r>
-        <w:t>qc.xsd</w:t>
-      </w:r>
+        <w:numPr>
+          <w:ilvl w:val="0"/>
+          <w:numId w:val="0"/>
+        </w:numPr>
+        <w:ind w:left="360"/>
+      </w:pPr>
     </w:p>
     <w:sectPr>
-      <w:headerReference w:type="default" r:id="rId8"/>
-      <w:footerReference w:type="default" r:id="rId9"/>
+      <w:headerReference w:type="default" r:id="rId9"/>
+      <w:footerReference w:type="default" r:id="rId10"/>
       <w:pgSz w:w="12240" w:h="15840"/>
       <w:pgMar w:top="1440" w:right="1440" w:bottom="1440" w:left="1440" w:header="720" w:footer="720" w:gutter="0"/>
       <w:cols w:space="720"/>
@@ -2912,11 +2910,19 @@
         <w:lang w:val="en-US"/>
       </w:rPr>
     </w:pPr>
+    <w:proofErr w:type="spellStart"/>
     <w:r>
       <w:rPr>
         <w:lang w:val="en-US"/>
       </w:rPr>
-      <w:t>Version 1.0</w:t>
+      <w:t>apiVersion</w:t>
+    </w:r>
+    <w:proofErr w:type="spellEnd"/>
+    <w:r>
+      <w:rPr>
+        <w:lang w:val="en-US"/>
+      </w:rPr>
+      <w:t xml:space="preserve"> = "v2"</w:t>
     </w:r>
     <w:r>
       <w:rPr>
@@ -3866,82 +3872,82 @@
       </w:pPr>
     </w:lvl>
   </w:abstractNum>
-  <w:num w:numId="1" w16cid:durableId="2086801629">
+  <w:num w:numId="1" w16cid:durableId="901523458">
     <w:abstractNumId w:val="13"/>
   </w:num>
-  <w:num w:numId="2" w16cid:durableId="135949062">
+  <w:num w:numId="2" w16cid:durableId="489753940">
     <w:abstractNumId w:val="14"/>
   </w:num>
-  <w:num w:numId="3" w16cid:durableId="645624663">
+  <w:num w:numId="3" w16cid:durableId="835149784">
     <w:abstractNumId w:val="16"/>
   </w:num>
-  <w:num w:numId="4" w16cid:durableId="381709769">
+  <w:num w:numId="4" w16cid:durableId="1313216608">
     <w:abstractNumId w:val="16"/>
   </w:num>
-  <w:num w:numId="5" w16cid:durableId="295767553">
+  <w:num w:numId="5" w16cid:durableId="1314093877">
     <w:abstractNumId w:val="16"/>
   </w:num>
-  <w:num w:numId="6" w16cid:durableId="1821533851">
+  <w:num w:numId="6" w16cid:durableId="726689434">
     <w:abstractNumId w:val="16"/>
   </w:num>
-  <w:num w:numId="7" w16cid:durableId="1643268837">
+  <w:num w:numId="7" w16cid:durableId="605890205">
     <w:abstractNumId w:val="16"/>
   </w:num>
-  <w:num w:numId="8" w16cid:durableId="243145241">
+  <w:num w:numId="8" w16cid:durableId="1604416091">
     <w:abstractNumId w:val="16"/>
   </w:num>
-  <w:num w:numId="9" w16cid:durableId="1593270925">
+  <w:num w:numId="9" w16cid:durableId="1138913953">
     <w:abstractNumId w:val="16"/>
   </w:num>
-  <w:num w:numId="10" w16cid:durableId="1491021605">
+  <w:num w:numId="10" w16cid:durableId="1736666335">
     <w:abstractNumId w:val="16"/>
   </w:num>
-  <w:num w:numId="11" w16cid:durableId="684096864">
+  <w:num w:numId="11" w16cid:durableId="1812356917">
     <w:abstractNumId w:val="16"/>
   </w:num>
-  <w:num w:numId="12" w16cid:durableId="657732279">
+  <w:num w:numId="12" w16cid:durableId="807480612">
     <w:abstractNumId w:val="15"/>
   </w:num>
-  <w:num w:numId="13" w16cid:durableId="31654113">
+  <w:num w:numId="13" w16cid:durableId="1249075977">
     <w:abstractNumId w:val="15"/>
   </w:num>
-  <w:num w:numId="14" w16cid:durableId="1726679680">
+  <w:num w:numId="14" w16cid:durableId="1241134559">
     <w:abstractNumId w:val="12"/>
   </w:num>
-  <w:num w:numId="15" w16cid:durableId="1162626423">
+  <w:num w:numId="15" w16cid:durableId="1273124373">
     <w:abstractNumId w:val="10"/>
   </w:num>
-  <w:num w:numId="16" w16cid:durableId="885457763">
+  <w:num w:numId="16" w16cid:durableId="577718003">
     <w:abstractNumId w:val="11"/>
   </w:num>
-  <w:num w:numId="17" w16cid:durableId="910502076">
+  <w:num w:numId="17" w16cid:durableId="1503157661">
     <w:abstractNumId w:val="9"/>
   </w:num>
-  <w:num w:numId="18" w16cid:durableId="1686589975">
+  <w:num w:numId="18" w16cid:durableId="786973695">
     <w:abstractNumId w:val="7"/>
   </w:num>
-  <w:num w:numId="19" w16cid:durableId="1769110749">
+  <w:num w:numId="19" w16cid:durableId="1028870667">
     <w:abstractNumId w:val="6"/>
   </w:num>
-  <w:num w:numId="20" w16cid:durableId="412052342">
+  <w:num w:numId="20" w16cid:durableId="1505706394">
     <w:abstractNumId w:val="5"/>
   </w:num>
-  <w:num w:numId="21" w16cid:durableId="18050739">
+  <w:num w:numId="21" w16cid:durableId="96994145">
     <w:abstractNumId w:val="4"/>
   </w:num>
-  <w:num w:numId="22" w16cid:durableId="1897280553">
+  <w:num w:numId="22" w16cid:durableId="849684077">
     <w:abstractNumId w:val="8"/>
   </w:num>
-  <w:num w:numId="23" w16cid:durableId="1298880553">
+  <w:num w:numId="23" w16cid:durableId="1860967971">
     <w:abstractNumId w:val="3"/>
   </w:num>
-  <w:num w:numId="24" w16cid:durableId="250941396">
+  <w:num w:numId="24" w16cid:durableId="1847593071">
     <w:abstractNumId w:val="2"/>
   </w:num>
-  <w:num w:numId="25" w16cid:durableId="1380667045">
+  <w:num w:numId="25" w16cid:durableId="71896946">
     <w:abstractNumId w:val="1"/>
   </w:num>
-  <w:num w:numId="26" w16cid:durableId="2068914703">
+  <w:num w:numId="26" w16cid:durableId="1254045587">
     <w:abstractNumId w:val="0"/>
   </w:num>
 </w:numbering>
@@ -7272,4 +7278,16 @@
   <a:objectDefaults/>
   <a:extraClrSchemeLst/>
 </a:theme>
+</file>
+
+<file path=customXml/item1.xml><?xml version="1.0" encoding="utf-8"?>
+<b:Sources xmlns:b="http://schemas.openxmlformats.org/officeDocument/2006/bibliography" xmlns="http://schemas.openxmlformats.org/officeDocument/2006/bibliography" SelectedStyle="\APA.XSL" StyleName="APA"/>
+</file>
+
+<file path=customXml/itemProps1.xml><?xml version="1.0" encoding="utf-8"?>
+<ds:datastoreItem xmlns:ds="http://schemas.openxmlformats.org/officeDocument/2006/customXml" ds:itemID="{B20A613B-5FA6-4585-9226-53B5DA510573}">
+  <ds:schemaRefs>
+    <ds:schemaRef ds:uri="http://schemas.openxmlformats.org/officeDocument/2006/bibliography"/>
+  </ds:schemaRefs>
+</ds:datastoreItem>
 </file>
</xml_diff>

<commit_message>
docx's: formatting updates + fix typos
* Update .gitignore & move
</commit_message>
<xml_diff>
--- a/qc-catalogue-api/qc-catalogue-api.docx
+++ b/qc-catalogue-api/qc-catalogue-api.docx
@@ -8,7 +8,7 @@
         <w:pBdr>
           <w:bottom w:val="single" w:sz="4" w:space="1" w:color="auto"/>
         </w:pBdr>
-        <w:ind w:left="6237" w:right="0" w:hanging="6237"/>
+        <w:ind w:left="7088" w:right="0" w:hanging="7088"/>
         <w:rPr>
           <w:lang w:val="en-US"/>
         </w:rPr>
@@ -33,10 +33,22 @@
       </w:r>
       <w:proofErr w:type="spellStart"/>
       <w:r>
+        <w:rPr>
+          <w:i/>
+          <w:iCs/>
+          <w:sz w:val="28"/>
+          <w:szCs w:val="28"/>
+        </w:rPr>
         <w:t>apiVersion</w:t>
       </w:r>
       <w:proofErr w:type="spellEnd"/>
       <w:r>
+        <w:rPr>
+          <w:i/>
+          <w:iCs/>
+          <w:sz w:val="28"/>
+          <w:szCs w:val="28"/>
+        </w:rPr>
         <w:t xml:space="preserve"> = "v2"</w:t>
       </w:r>
     </w:p>

</xml_diff>

<commit_message>
qc-catalogue-api.docx: add note at top about terminology conflict
</commit_message>
<xml_diff>
--- a/qc-catalogue-api/qc-catalogue-api.docx
+++ b/qc-catalogue-api/qc-catalogue-api.docx
@@ -97,6 +97,150 @@
       <w:r>
         <w:t xml:space="preserve"> data structures.</w:t>
       </w:r>
+    </w:p>
+    <w:p>
+      <w:pPr>
+        <w:pBdr>
+          <w:top w:val="single" w:sz="4" w:space="1" w:color="auto"/>
+          <w:left w:val="single" w:sz="4" w:space="4" w:color="auto"/>
+          <w:bottom w:val="single" w:sz="4" w:space="1" w:color="auto"/>
+          <w:right w:val="single" w:sz="4" w:space="4" w:color="auto"/>
+        </w:pBdr>
+      </w:pPr>
+      <w:r>
+        <w:t xml:space="preserve">Note: </w:t>
+      </w:r>
+      <w:r>
+        <w:t xml:space="preserve">this document (and the API it defines) </w:t>
+      </w:r>
+      <w:r>
+        <w:t>uses the terminology</w:t>
+      </w:r>
+      <w:r>
+        <w:t xml:space="preserve"> “items”. </w:t>
+      </w:r>
+      <w:r>
+        <w:t>This is shorthand for what are formally</w:t>
+      </w:r>
+      <w:r>
+        <w:t xml:space="preserve"> “</w:t>
+      </w:r>
+      <w:r>
+        <w:t xml:space="preserve">instances of the </w:t>
+      </w:r>
+      <w:proofErr w:type="spellStart"/>
+      <w:r>
+        <w:rPr>
+          <w:i/>
+          <w:iCs/>
+        </w:rPr>
+        <w:t>QCItemDefinition</w:t>
+      </w:r>
+      <w:proofErr w:type="spellEnd"/>
+      <w:r>
+        <w:rPr>
+          <w:i/>
+          <w:iCs/>
+        </w:rPr>
+        <w:t xml:space="preserve"> </w:t>
+      </w:r>
+      <w:r>
+        <w:t>class</w:t>
+      </w:r>
+      <w:r>
+        <w:t>”</w:t>
+      </w:r>
+      <w:r>
+        <w:t xml:space="preserve"> in </w:t>
+      </w:r>
+      <w:r>
+        <w:t>the EBU QC Data Model</w:t>
+      </w:r>
+      <w:r>
+        <w:t xml:space="preserve">. This is </w:t>
+      </w:r>
+      <w:r>
+        <w:t xml:space="preserve">not to be confused with the </w:t>
+      </w:r>
+      <w:proofErr w:type="spellStart"/>
+      <w:r>
+        <w:rPr>
+          <w:i/>
+          <w:iCs/>
+        </w:rPr>
+        <w:t>QCItem</w:t>
+      </w:r>
+      <w:proofErr w:type="spellEnd"/>
+      <w:r>
+        <w:t xml:space="preserve"> class</w:t>
+      </w:r>
+      <w:r>
+        <w:t>:</w:t>
+      </w:r>
+      <w:r>
+        <w:t xml:space="preserve"> </w:t>
+      </w:r>
+      <w:proofErr w:type="spellStart"/>
+      <w:r>
+        <w:rPr>
+          <w:i/>
+          <w:iCs/>
+        </w:rPr>
+        <w:t>QCItem</w:t>
+      </w:r>
+      <w:proofErr w:type="spellEnd"/>
+      <w:r>
+        <w:t xml:space="preserve"> instances are used in </w:t>
+      </w:r>
+      <w:proofErr w:type="spellStart"/>
+      <w:r>
+        <w:rPr>
+          <w:i/>
+          <w:iCs/>
+        </w:rPr>
+        <w:t>QCProfile</w:t>
+      </w:r>
+      <w:proofErr w:type="spellEnd"/>
+      <w:r>
+        <w:t xml:space="preserve"> instances</w:t>
+      </w:r>
+      <w:r>
+        <w:t xml:space="preserve"> </w:t>
+      </w:r>
+      <w:r>
+        <w:t xml:space="preserve">and </w:t>
+      </w:r>
+      <w:r>
+        <w:t xml:space="preserve">not in the </w:t>
+      </w:r>
+      <w:r>
+        <w:rPr>
+          <w:i/>
+          <w:iCs/>
+        </w:rPr>
+        <w:t>Catalogue</w:t>
+      </w:r>
+      <w:r>
+        <w:t xml:space="preserve"> </w:t>
+      </w:r>
+      <w:r>
+        <w:t>(</w:t>
+      </w:r>
+      <w:r>
+        <w:t xml:space="preserve">for which this API </w:t>
+      </w:r>
+      <w:r>
+        <w:t xml:space="preserve">is </w:t>
+      </w:r>
+      <w:r>
+        <w:t>designed</w:t>
+      </w:r>
+      <w:r>
+        <w:t>)</w:t>
+      </w:r>
+      <w:r>
+        <w:t>.</w:t>
+      </w:r>
       <w:r>
         <w:fldChar w:fldCharType="begin"/>
       </w:r>
@@ -277,6 +421,7 @@
         <w:pStyle w:val="BodyText"/>
       </w:pPr>
       <w:r>
+        <w:lastRenderedPageBreak/>
         <w:t>The server should support session reuse via session identifiers as specified in IETF RFC 5246.</w:t>
       </w:r>
     </w:p>
@@ -293,7 +438,6 @@
         <w:pStyle w:val="Heading2"/>
       </w:pPr>
       <w:r>
-        <w:lastRenderedPageBreak/>
         <w:t>Base URI and API Version</w:t>
       </w:r>
     </w:p>
@@ -736,14 +880,12 @@
                 <w:lang w:val="fr-CH"/>
               </w:rPr>
             </w:pPr>
-            <w:proofErr w:type="gramStart"/>
             <w:r>
               <w:rPr>
                 <w:lang w:val="fr-CH"/>
               </w:rPr>
               <w:t>tag:catalogue.qc.ebu.ch</w:t>
             </w:r>
-            <w:proofErr w:type="gramEnd"/>
             <w:r>
               <w:rPr>
                 <w:lang w:val="fr-CH"/>
@@ -782,15 +924,7 @@
         <w:t xml:space="preserve">provided to and returned by endpoints </w:t>
       </w:r>
       <w:r>
-        <w:t>shall be encoded using UTF-</w:t>
-      </w:r>
-      <w:proofErr w:type="gramStart"/>
-      <w:r>
-        <w:t>8 character</w:t>
-      </w:r>
-      <w:proofErr w:type="gramEnd"/>
-      <w:r>
-        <w:t xml:space="preserve"> encoding, as specified in </w:t>
+        <w:t xml:space="preserve">shall be encoded using UTF-8 character encoding, as specified in </w:t>
       </w:r>
       <w:r>
         <w:t>W3C XML</w:t>
@@ -893,6 +1027,7 @@
         <w:pStyle w:val="SBodyTextBullet"/>
       </w:pPr>
       <w:r>
+        <w:lastRenderedPageBreak/>
         <w:t xml:space="preserve">401 Unauthorized. In addition to </w:t>
       </w:r>
       <w:r>
@@ -910,503 +1045,498 @@
         <w:pStyle w:val="SBodyTextBullet"/>
       </w:pPr>
       <w:r>
+        <w:t xml:space="preserve">404 Not Found. This status code is returned if an invalid </w:t>
+      </w:r>
+      <w:r>
+        <w:rPr>
+          <w:rStyle w:val="SKeyword"/>
+        </w:rPr>
+        <w:t>{</w:t>
+      </w:r>
+      <w:proofErr w:type="spellStart"/>
+      <w:r>
+        <w:rPr>
+          <w:rStyle w:val="SKeyword"/>
+        </w:rPr>
+        <w:t>apiV</w:t>
+      </w:r>
+      <w:r>
+        <w:rPr>
+          <w:rStyle w:val="SKeyword"/>
+        </w:rPr>
+        <w:t>ersion</w:t>
+      </w:r>
+      <w:proofErr w:type="spellEnd"/>
+      <w:r>
+        <w:rPr>
+          <w:rStyle w:val="SKeyword"/>
+        </w:rPr>
+        <w:t>}</w:t>
+      </w:r>
+      <w:r>
+        <w:t xml:space="preserve"> URI parameter is provided, i.e. an endpoint does not exist in the specified API version.</w:t>
+      </w:r>
+    </w:p>
+    <w:p>
+      <w:pPr>
+        <w:pStyle w:val="SBodyTextBullet"/>
+      </w:pPr>
+      <w:r>
+        <w:t xml:space="preserve">406 Not Acceptable. </w:t>
+      </w:r>
+      <w:r>
+        <w:t>Returned if the server cannot provide a response that matches one of content types listed in the</w:t>
+      </w:r>
+      <w:r>
+        <w:t xml:space="preserve"> </w:t>
+      </w:r>
+      <w:r>
+        <w:rPr>
+          <w:rStyle w:val="SKeyword"/>
+        </w:rPr>
+        <w:t>Accept</w:t>
+      </w:r>
+      <w:r>
+        <w:t xml:space="preserve"> </w:t>
+      </w:r>
+      <w:r>
+        <w:t xml:space="preserve">request </w:t>
+      </w:r>
+      <w:r>
+        <w:t>header</w:t>
+      </w:r>
+      <w:r>
+        <w:t>.</w:t>
+      </w:r>
+    </w:p>
+    <w:p>
+      <w:pPr>
+        <w:pStyle w:val="SBodyTextBullet"/>
+      </w:pPr>
+      <w:r>
+        <w:t>405 Method Not Allowed</w:t>
+      </w:r>
+      <w:r>
+        <w:t>. Returned if a request URI is not recognized by the server.</w:t>
+      </w:r>
+    </w:p>
+    <w:p>
+      <w:pPr>
+        <w:pStyle w:val="SBodyTextBullet"/>
+      </w:pPr>
+      <w:r>
+        <w:t>410 Gone. R</w:t>
+      </w:r>
+      <w:r>
+        <w:t>eturned i</w:t>
+      </w:r>
+      <w:r>
+        <w:t>f the resource is no longer available. The body of the response shall be empty.</w:t>
+      </w:r>
+    </w:p>
+    <w:p>
+      <w:pPr>
+        <w:pStyle w:val="SBodyTextBullet"/>
+      </w:pPr>
+      <w:r>
+        <w:t xml:space="preserve">415 Unsupported Media Type. Returned if the content type of the body, as indicated in </w:t>
+      </w:r>
+      <w:r>
+        <w:rPr>
+          <w:rStyle w:val="SKeyword"/>
+        </w:rPr>
+        <w:t>Content-Type</w:t>
+      </w:r>
+      <w:r>
+        <w:t xml:space="preserve"> </w:t>
+      </w:r>
+      <w:r>
+        <w:t xml:space="preserve">request header, </w:t>
+      </w:r>
+      <w:r>
+        <w:t>is not supported by the server.</w:t>
+      </w:r>
+    </w:p>
+    <w:p>
+      <w:pPr>
+        <w:pStyle w:val="SBodyTextBullet"/>
+      </w:pPr>
+      <w:r>
+        <w:t>408 Request Timed Out</w:t>
+      </w:r>
+    </w:p>
+    <w:p>
+      <w:pPr>
+        <w:pStyle w:val="SBodyTextBullet"/>
+      </w:pPr>
+      <w:r>
+        <w:t>429 Too Many Requests</w:t>
+      </w:r>
+    </w:p>
+    <w:p>
+      <w:pPr>
+        <w:pStyle w:val="SBodyTextBullet"/>
+      </w:pPr>
+      <w:r>
+        <w:t>500 Internal Server Error</w:t>
+      </w:r>
+    </w:p>
+    <w:p>
+      <w:pPr>
+        <w:pStyle w:val="SBodyTextBullet"/>
+      </w:pPr>
+      <w:r>
+        <w:t>502 Bad Gateway</w:t>
+      </w:r>
+    </w:p>
+    <w:p>
+      <w:pPr>
+        <w:pStyle w:val="SBodyTextBullet"/>
+      </w:pPr>
+      <w:r>
+        <w:t>503 Service Unavailable</w:t>
+      </w:r>
+    </w:p>
+    <w:p>
+      <w:pPr>
+        <w:pStyle w:val="SBodyTextBullet"/>
+      </w:pPr>
+      <w:r>
+        <w:t>504 Gateway Timeout</w:t>
+      </w:r>
+    </w:p>
+    <w:p>
+      <w:pPr>
+        <w:pStyle w:val="Heading2"/>
+      </w:pPr>
+      <w:r>
+        <w:t>URI Parameter Syntax</w:t>
+      </w:r>
+    </w:p>
+    <w:p>
+      <w:pPr>
+        <w:pStyle w:val="Heading3"/>
+      </w:pPr>
+      <w:r>
+        <w:t>id</w:t>
+      </w:r>
+    </w:p>
+    <w:p>
+      <w:pPr>
+        <w:pStyle w:val="BodyText"/>
+      </w:pPr>
+      <w:r>
+        <w:rPr>
+          <w:rStyle w:val="SKeyword"/>
+        </w:rPr>
+        <w:t>{id}</w:t>
+      </w:r>
+      <w:r>
+        <w:t xml:space="preserve"> shall conform to the syntax</w:t>
+      </w:r>
+      <w:r>
+        <w:t xml:space="preserve"> of</w:t>
+      </w:r>
+      <w:r>
+        <w:t xml:space="preserve"> the XML Schema type</w:t>
+      </w:r>
+      <w:r>
+        <w:t xml:space="preserve"> </w:t>
+      </w:r>
+      <w:proofErr w:type="spellStart"/>
+      <w:r>
+        <w:rPr>
+          <w:rStyle w:val="SKeyword"/>
+        </w:rPr>
+        <w:t>qc:</w:t>
+      </w:r>
+      <w:r>
+        <w:rPr>
+          <w:rStyle w:val="SKeyword"/>
+        </w:rPr>
+        <w:t>EBUQCIDType</w:t>
+      </w:r>
+      <w:proofErr w:type="spellEnd"/>
+      <w:r>
+        <w:t>.</w:t>
+      </w:r>
+    </w:p>
+    <w:p>
+      <w:pPr>
+        <w:pStyle w:val="Heading3"/>
+      </w:pPr>
+      <w:r>
+        <w:t>version</w:t>
+      </w:r>
+    </w:p>
+    <w:p>
+      <w:pPr>
+        <w:pStyle w:val="BodyText"/>
+      </w:pPr>
+      <w:r>
+        <w:rPr>
+          <w:rStyle w:val="SKeyword"/>
+        </w:rPr>
+        <w:t>{version}</w:t>
+      </w:r>
+      <w:r>
+        <w:t xml:space="preserve"> shall conform to the syntax</w:t>
+      </w:r>
+      <w:r>
+        <w:t xml:space="preserve"> </w:t>
+      </w:r>
+      <w:r>
+        <w:t>of the XML Schema type</w:t>
+      </w:r>
+      <w:r>
+        <w:t xml:space="preserve"> </w:t>
+      </w:r>
+      <w:proofErr w:type="spellStart"/>
+      <w:r>
+        <w:rPr>
+          <w:rStyle w:val="SKeyword"/>
+        </w:rPr>
+        <w:t>qc:</w:t>
+      </w:r>
+      <w:r>
+        <w:rPr>
+          <w:rStyle w:val="SKeyword"/>
+        </w:rPr>
+        <w:t>EBUQCVersionType</w:t>
+      </w:r>
+      <w:proofErr w:type="spellEnd"/>
+      <w:r>
+        <w:t>.</w:t>
+      </w:r>
+    </w:p>
+    <w:p>
+      <w:pPr>
+        <w:pStyle w:val="Heading2"/>
+      </w:pPr>
+      <w:r>
+        <w:t>XML Types</w:t>
+      </w:r>
+    </w:p>
+    <w:p>
+      <w:pPr>
+        <w:pStyle w:val="Heading3"/>
+        <w:rPr>
+          <w:lang w:val="en-US"/>
+        </w:rPr>
+      </w:pPr>
+      <w:r>
+        <w:rPr>
+          <w:lang w:val="en-US"/>
+        </w:rPr>
+        <w:t>General</w:t>
+      </w:r>
+    </w:p>
+    <w:p>
+      <w:r>
+        <w:rPr>
+          <w:lang w:eastAsia="x-none"/>
+        </w:rPr>
+        <w:t>The following specifies semantics for XML Schema definitions used by the API.</w:t>
+      </w:r>
+    </w:p>
+    <w:p>
+      <w:pPr>
+        <w:pStyle w:val="Heading3"/>
+        <w:rPr>
+          <w:lang w:val="en-US"/>
+        </w:rPr>
+      </w:pPr>
+      <w:proofErr w:type="spellStart"/>
+      <w:r>
+        <w:rPr>
+          <w:lang w:val="en-US"/>
+        </w:rPr>
+        <w:t>ItemInfo</w:t>
+      </w:r>
+      <w:proofErr w:type="spellEnd"/>
+    </w:p>
+    <w:p>
+      <w:pPr>
+        <w:pStyle w:val="Heading4"/>
+        <w:rPr>
+          <w:lang w:val="en-US"/>
+        </w:rPr>
+      </w:pPr>
+      <w:r>
+        <w:t>General</w:t>
+      </w:r>
+    </w:p>
+    <w:p>
+      <w:r>
+        <w:rPr>
+          <w:lang w:eastAsia="x-none"/>
+        </w:rPr>
+        <w:t xml:space="preserve">The </w:t>
+      </w:r>
+      <w:proofErr w:type="spellStart"/>
+      <w:r>
+        <w:rPr>
+          <w:rStyle w:val="SKeyword"/>
+        </w:rPr>
+        <w:t>ItemInfo</w:t>
+      </w:r>
+      <w:proofErr w:type="spellEnd"/>
+      <w:r>
+        <w:rPr>
+          <w:lang w:eastAsia="x-none"/>
+        </w:rPr>
+        <w:t xml:space="preserve"> element represents a </w:t>
+      </w:r>
+      <w:r>
+        <w:rPr>
+          <w:lang w:eastAsia="x-none"/>
+        </w:rPr>
+        <w:t xml:space="preserve">version of a </w:t>
+      </w:r>
+      <w:r>
+        <w:rPr>
+          <w:lang w:eastAsia="x-none"/>
+        </w:rPr>
+        <w:t>single item in the catalog</w:t>
+      </w:r>
+      <w:r>
+        <w:rPr>
+          <w:lang w:eastAsia="x-none"/>
+        </w:rPr>
+        <w:t>ue</w:t>
+      </w:r>
+      <w:r>
+        <w:rPr>
+          <w:lang w:eastAsia="x-none"/>
+        </w:rPr>
+        <w:t>.</w:t>
+      </w:r>
+    </w:p>
+    <w:p>
+      <w:pPr>
+        <w:pStyle w:val="Heading4"/>
+        <w:rPr>
+          <w:lang w:val="en-US"/>
+        </w:rPr>
+      </w:pPr>
+      <w:proofErr w:type="spellStart"/>
+      <w:r>
+        <w:rPr>
+          <w:lang w:val="en-US"/>
+        </w:rPr>
+        <w:t>ThisVersion</w:t>
+      </w:r>
+      <w:proofErr w:type="spellEnd"/>
+    </w:p>
+    <w:p>
+      <w:r>
+        <w:rPr>
+          <w:lang w:eastAsia="x-none"/>
+        </w:rPr>
+        <w:t xml:space="preserve">The </w:t>
+      </w:r>
+      <w:proofErr w:type="spellStart"/>
+      <w:r>
+        <w:rPr>
+          <w:rStyle w:val="SKeyword"/>
+        </w:rPr>
+        <w:t>ThisVersion</w:t>
+      </w:r>
+      <w:proofErr w:type="spellEnd"/>
+      <w:r>
+        <w:rPr>
+          <w:lang w:eastAsia="x-none"/>
+        </w:rPr>
+        <w:t xml:space="preserve"> element </w:t>
+      </w:r>
+      <w:r>
+        <w:rPr>
+          <w:lang w:eastAsia="x-none"/>
+        </w:rPr>
+        <w:t>contains the</w:t>
+      </w:r>
+      <w:r>
+        <w:t xml:space="preserve"> </w:t>
+      </w:r>
+      <w:proofErr w:type="spellStart"/>
+      <w:r>
+        <w:rPr>
+          <w:rStyle w:val="SKeyword"/>
+        </w:rPr>
+        <w:t>EBUQCVersion</w:t>
+      </w:r>
+      <w:proofErr w:type="spellEnd"/>
+      <w:r>
+        <w:t xml:space="preserve"> property </w:t>
+      </w:r>
+      <w:r>
+        <w:rPr>
+          <w:lang w:eastAsia="x-none"/>
+        </w:rPr>
+        <w:t xml:space="preserve">of </w:t>
+      </w:r>
+      <w:r>
+        <w:rPr>
+          <w:lang w:eastAsia="x-none"/>
+        </w:rPr>
+        <w:t>a published version of the</w:t>
+      </w:r>
+      <w:r>
+        <w:rPr>
+          <w:lang w:eastAsia="x-none"/>
+        </w:rPr>
+        <w:t xml:space="preserve"> item.</w:t>
+      </w:r>
+    </w:p>
+    <w:p>
+      <w:pPr>
+        <w:pStyle w:val="Heading4"/>
+        <w:rPr>
+          <w:lang w:val="en-US"/>
+        </w:rPr>
+      </w:pPr>
+      <w:r>
+        <w:rPr>
+          <w:lang w:val="en-US"/>
+        </w:rPr>
         <w:lastRenderedPageBreak/>
-        <w:t xml:space="preserve">404 Not Found. This status code is returned if an invalid </w:t>
-      </w:r>
-      <w:r>
-        <w:rPr>
-          <w:rStyle w:val="SKeyword"/>
-        </w:rPr>
-        <w:t>{</w:t>
+        <w:t>Versions</w:t>
+      </w:r>
+    </w:p>
+    <w:p>
+      <w:r>
+        <w:t xml:space="preserve">The </w:t>
+      </w:r>
+      <w:r>
+        <w:rPr>
+          <w:rStyle w:val="SKeyword"/>
+        </w:rPr>
+        <w:t>Versions</w:t>
+      </w:r>
+      <w:r>
+        <w:t xml:space="preserve"> element lists the </w:t>
       </w:r>
       <w:proofErr w:type="spellStart"/>
       <w:r>
         <w:rPr>
           <w:rStyle w:val="SKeyword"/>
         </w:rPr>
-        <w:t>apiV</w:t>
-      </w:r>
-      <w:r>
-        <w:rPr>
-          <w:rStyle w:val="SKeyword"/>
-        </w:rPr>
-        <w:t>ersion</w:t>
+        <w:t>EBUQCVersion</w:t>
       </w:r>
       <w:proofErr w:type="spellEnd"/>
       <w:r>
-        <w:rPr>
-          <w:rStyle w:val="SKeyword"/>
-        </w:rPr>
-        <w:t>}</w:t>
-      </w:r>
-      <w:r>
-        <w:t xml:space="preserve"> URI parameter is provided, i.e. an endpoint does not exist in the specified API version.</w:t>
-      </w:r>
-    </w:p>
-    <w:p>
-      <w:pPr>
-        <w:pStyle w:val="SBodyTextBullet"/>
-      </w:pPr>
-      <w:r>
-        <w:t xml:space="preserve">406 Not Acceptable. </w:t>
-      </w:r>
-      <w:r>
-        <w:t>Returned if the server cannot provide a response that matches one of content types listed in the</w:t>
-      </w:r>
-      <w:r>
-        <w:t xml:space="preserve"> </w:t>
-      </w:r>
-      <w:r>
-        <w:rPr>
-          <w:rStyle w:val="SKeyword"/>
-        </w:rPr>
-        <w:t>Accept</w:t>
-      </w:r>
-      <w:r>
-        <w:t xml:space="preserve"> </w:t>
-      </w:r>
-      <w:r>
-        <w:t xml:space="preserve">request </w:t>
-      </w:r>
-      <w:r>
-        <w:t>header</w:t>
-      </w:r>
-      <w:r>
-        <w:t>.</w:t>
-      </w:r>
-    </w:p>
-    <w:p>
-      <w:pPr>
-        <w:pStyle w:val="SBodyTextBullet"/>
-      </w:pPr>
-      <w:r>
-        <w:t>405 Method Not Allowed</w:t>
-      </w:r>
-      <w:r>
-        <w:t>. Returned if a request URI is not recognized by the server.</w:t>
-      </w:r>
-    </w:p>
-    <w:p>
-      <w:pPr>
-        <w:pStyle w:val="SBodyTextBullet"/>
-      </w:pPr>
-      <w:r>
-        <w:t>410 Gone. R</w:t>
-      </w:r>
-      <w:r>
-        <w:t>eturned i</w:t>
-      </w:r>
-      <w:r>
-        <w:t>f the resource is no longer available. The body of the response shall be empty.</w:t>
-      </w:r>
-    </w:p>
-    <w:p>
-      <w:pPr>
-        <w:pStyle w:val="SBodyTextBullet"/>
-      </w:pPr>
-      <w:r>
-        <w:t xml:space="preserve">415 Unsupported Media Type. Returned if the content type of the body, as indicated in </w:t>
-      </w:r>
-      <w:r>
-        <w:rPr>
-          <w:rStyle w:val="SKeyword"/>
-        </w:rPr>
-        <w:t>Content-Type</w:t>
-      </w:r>
-      <w:r>
-        <w:t xml:space="preserve"> </w:t>
-      </w:r>
-      <w:r>
-        <w:t xml:space="preserve">request header, </w:t>
-      </w:r>
-      <w:r>
-        <w:t>is not supported by the server.</w:t>
-      </w:r>
-    </w:p>
-    <w:p>
-      <w:pPr>
-        <w:pStyle w:val="SBodyTextBullet"/>
-      </w:pPr>
-      <w:r>
-        <w:t>408 Request Timed Out</w:t>
-      </w:r>
-    </w:p>
-    <w:p>
-      <w:pPr>
-        <w:pStyle w:val="SBodyTextBullet"/>
-      </w:pPr>
-      <w:r>
-        <w:t>429 Too Many Requests</w:t>
-      </w:r>
-    </w:p>
-    <w:p>
-      <w:pPr>
-        <w:pStyle w:val="SBodyTextBullet"/>
-      </w:pPr>
-      <w:r>
-        <w:t>500 Internal Server Error</w:t>
-      </w:r>
-    </w:p>
-    <w:p>
-      <w:pPr>
-        <w:pStyle w:val="SBodyTextBullet"/>
-      </w:pPr>
-      <w:r>
-        <w:t>502 Bad Gateway</w:t>
-      </w:r>
-    </w:p>
-    <w:p>
-      <w:pPr>
-        <w:pStyle w:val="SBodyTextBullet"/>
-      </w:pPr>
-      <w:r>
-        <w:t>503 Service Unavailable</w:t>
-      </w:r>
-    </w:p>
-    <w:p>
-      <w:pPr>
-        <w:pStyle w:val="SBodyTextBullet"/>
-      </w:pPr>
-      <w:r>
-        <w:t>504 Gateway Timeout</w:t>
-      </w:r>
-    </w:p>
-    <w:p>
-      <w:pPr>
-        <w:pStyle w:val="Heading2"/>
-      </w:pPr>
-      <w:r>
-        <w:t>URI Parameter Syntax</w:t>
-      </w:r>
-    </w:p>
-    <w:p>
-      <w:pPr>
-        <w:pStyle w:val="Heading3"/>
-      </w:pPr>
-      <w:r>
-        <w:t>id</w:t>
-      </w:r>
-    </w:p>
-    <w:p>
-      <w:pPr>
-        <w:pStyle w:val="BodyText"/>
-      </w:pPr>
-      <w:r>
-        <w:rPr>
-          <w:rStyle w:val="SKeyword"/>
-        </w:rPr>
-        <w:t>{id}</w:t>
-      </w:r>
-      <w:r>
-        <w:t xml:space="preserve"> shall conform to the syntax</w:t>
-      </w:r>
-      <w:r>
-        <w:t xml:space="preserve"> of</w:t>
-      </w:r>
-      <w:r>
-        <w:t xml:space="preserve"> the XML Schema type</w:t>
-      </w:r>
-      <w:r>
-        <w:t xml:space="preserve"> </w:t>
-      </w:r>
-      <w:proofErr w:type="spellStart"/>
-      <w:proofErr w:type="gramStart"/>
-      <w:r>
-        <w:rPr>
-          <w:rStyle w:val="SKeyword"/>
-        </w:rPr>
-        <w:t>qc:</w:t>
-      </w:r>
-      <w:r>
-        <w:rPr>
-          <w:rStyle w:val="SKeyword"/>
-        </w:rPr>
-        <w:t>EBUQCIDType</w:t>
-      </w:r>
-      <w:proofErr w:type="spellEnd"/>
-      <w:proofErr w:type="gramEnd"/>
-      <w:r>
-        <w:t>.</w:t>
-      </w:r>
-    </w:p>
-    <w:p>
-      <w:pPr>
-        <w:pStyle w:val="Heading3"/>
-      </w:pPr>
-      <w:r>
-        <w:t>version</w:t>
-      </w:r>
-    </w:p>
-    <w:p>
-      <w:pPr>
-        <w:pStyle w:val="BodyText"/>
-      </w:pPr>
-      <w:r>
-        <w:rPr>
-          <w:rStyle w:val="SKeyword"/>
-        </w:rPr>
-        <w:t>{version}</w:t>
-      </w:r>
-      <w:r>
-        <w:t xml:space="preserve"> shall conform to the syntax</w:t>
-      </w:r>
-      <w:r>
-        <w:t xml:space="preserve"> </w:t>
-      </w:r>
-      <w:r>
-        <w:t>of the XML Schema type</w:t>
-      </w:r>
-      <w:r>
-        <w:t xml:space="preserve"> </w:t>
-      </w:r>
-      <w:proofErr w:type="spellStart"/>
-      <w:proofErr w:type="gramStart"/>
-      <w:r>
-        <w:rPr>
-          <w:rStyle w:val="SKeyword"/>
-        </w:rPr>
-        <w:t>qc:</w:t>
-      </w:r>
-      <w:r>
-        <w:rPr>
-          <w:rStyle w:val="SKeyword"/>
-        </w:rPr>
-        <w:t>EBUQCVersionType</w:t>
-      </w:r>
-      <w:proofErr w:type="spellEnd"/>
-      <w:proofErr w:type="gramEnd"/>
-      <w:r>
-        <w:t>.</w:t>
-      </w:r>
-    </w:p>
-    <w:p>
-      <w:pPr>
-        <w:pStyle w:val="Heading2"/>
-      </w:pPr>
-      <w:r>
-        <w:t>XML Types</w:t>
-      </w:r>
-    </w:p>
-    <w:p>
-      <w:pPr>
-        <w:pStyle w:val="Heading3"/>
+        <w:t xml:space="preserve"> property of all published versions of the item.</w:t>
+      </w:r>
+    </w:p>
+    <w:p/>
+    <w:p>
+      <w:pPr>
+        <w:pStyle w:val="Heading4"/>
+      </w:pPr>
+      <w:r>
         <w:rPr>
           <w:lang w:val="en-US"/>
         </w:rPr>
-      </w:pPr>
-      <w:r>
-        <w:rPr>
-          <w:lang w:val="en-US"/>
-        </w:rPr>
-        <w:t>General</w:t>
-      </w:r>
-    </w:p>
-    <w:p>
-      <w:r>
-        <w:rPr>
-          <w:lang w:eastAsia="x-none"/>
-        </w:rPr>
-        <w:t>The following specifies semantics for XML Schema definitions used by the API.</w:t>
-      </w:r>
-    </w:p>
-    <w:p>
-      <w:pPr>
-        <w:pStyle w:val="Heading3"/>
-        <w:rPr>
-          <w:lang w:val="en-US"/>
-        </w:rPr>
-      </w:pPr>
-      <w:proofErr w:type="spellStart"/>
-      <w:r>
-        <w:rPr>
-          <w:lang w:val="en-US"/>
-        </w:rPr>
-        <w:t>ItemInfo</w:t>
-      </w:r>
-      <w:proofErr w:type="spellEnd"/>
-    </w:p>
-    <w:p>
-      <w:pPr>
-        <w:pStyle w:val="Heading4"/>
-        <w:rPr>
-          <w:lang w:val="en-US"/>
-        </w:rPr>
-      </w:pPr>
-      <w:r>
-        <w:t>General</w:t>
-      </w:r>
-    </w:p>
-    <w:p>
-      <w:r>
-        <w:rPr>
-          <w:lang w:eastAsia="x-none"/>
-        </w:rPr>
-        <w:t xml:space="preserve">The </w:t>
-      </w:r>
-      <w:proofErr w:type="spellStart"/>
-      <w:r>
-        <w:rPr>
-          <w:rStyle w:val="SKeyword"/>
-        </w:rPr>
-        <w:t>ItemInfo</w:t>
-      </w:r>
-      <w:proofErr w:type="spellEnd"/>
-      <w:r>
-        <w:rPr>
-          <w:lang w:eastAsia="x-none"/>
-        </w:rPr>
-        <w:t xml:space="preserve"> element represents a </w:t>
-      </w:r>
-      <w:r>
-        <w:rPr>
-          <w:lang w:eastAsia="x-none"/>
-        </w:rPr>
-        <w:t xml:space="preserve">version of a </w:t>
-      </w:r>
-      <w:r>
-        <w:rPr>
-          <w:lang w:eastAsia="x-none"/>
-        </w:rPr>
-        <w:t>single item in the catalog</w:t>
-      </w:r>
-      <w:r>
-        <w:rPr>
-          <w:lang w:eastAsia="x-none"/>
-        </w:rPr>
-        <w:t>ue</w:t>
-      </w:r>
-      <w:r>
-        <w:rPr>
-          <w:lang w:eastAsia="x-none"/>
-        </w:rPr>
-        <w:t>.</w:t>
-      </w:r>
-    </w:p>
-    <w:p>
-      <w:pPr>
-        <w:pStyle w:val="Heading4"/>
-        <w:rPr>
-          <w:lang w:val="en-US"/>
-        </w:rPr>
-      </w:pPr>
-      <w:proofErr w:type="spellStart"/>
-      <w:r>
-        <w:rPr>
-          <w:lang w:val="en-US"/>
-        </w:rPr>
-        <w:t>ThisVersion</w:t>
-      </w:r>
-      <w:proofErr w:type="spellEnd"/>
-    </w:p>
-    <w:p>
-      <w:r>
-        <w:rPr>
-          <w:lang w:eastAsia="x-none"/>
-        </w:rPr>
-        <w:t xml:space="preserve">The </w:t>
-      </w:r>
-      <w:proofErr w:type="spellStart"/>
-      <w:r>
-        <w:rPr>
-          <w:rStyle w:val="SKeyword"/>
-        </w:rPr>
-        <w:t>ThisVersion</w:t>
-      </w:r>
-      <w:proofErr w:type="spellEnd"/>
-      <w:r>
-        <w:rPr>
-          <w:lang w:eastAsia="x-none"/>
-        </w:rPr>
-        <w:t xml:space="preserve"> element </w:t>
-      </w:r>
-      <w:r>
-        <w:rPr>
-          <w:lang w:eastAsia="x-none"/>
-        </w:rPr>
-        <w:t>contains the</w:t>
-      </w:r>
-      <w:r>
-        <w:t xml:space="preserve"> </w:t>
-      </w:r>
-      <w:proofErr w:type="spellStart"/>
-      <w:r>
-        <w:rPr>
-          <w:rStyle w:val="SKeyword"/>
-        </w:rPr>
-        <w:t>EBUQCVersion</w:t>
-      </w:r>
-      <w:proofErr w:type="spellEnd"/>
-      <w:r>
-        <w:t xml:space="preserve"> property </w:t>
-      </w:r>
-      <w:r>
-        <w:rPr>
-          <w:lang w:eastAsia="x-none"/>
-        </w:rPr>
-        <w:t xml:space="preserve">of </w:t>
-      </w:r>
-      <w:r>
-        <w:rPr>
-          <w:lang w:eastAsia="x-none"/>
-        </w:rPr>
-        <w:t>a published version of the</w:t>
-      </w:r>
-      <w:r>
-        <w:rPr>
-          <w:lang w:eastAsia="x-none"/>
-        </w:rPr>
-        <w:t xml:space="preserve"> item.</w:t>
-      </w:r>
-    </w:p>
-    <w:p>
-      <w:pPr>
-        <w:pStyle w:val="Heading4"/>
-        <w:rPr>
-          <w:lang w:val="en-US"/>
-        </w:rPr>
-      </w:pPr>
-      <w:r>
-        <w:rPr>
-          <w:lang w:val="en-US"/>
-        </w:rPr>
-        <w:t>Versions</w:t>
-      </w:r>
-    </w:p>
-    <w:p>
-      <w:r>
-        <w:t xml:space="preserve">The </w:t>
-      </w:r>
-      <w:r>
-        <w:rPr>
-          <w:rStyle w:val="SKeyword"/>
-        </w:rPr>
-        <w:t>Versions</w:t>
-      </w:r>
-      <w:r>
-        <w:t xml:space="preserve"> element lists the </w:t>
-      </w:r>
-      <w:proofErr w:type="spellStart"/>
-      <w:r>
-        <w:rPr>
-          <w:rStyle w:val="SKeyword"/>
-        </w:rPr>
-        <w:t>EBUQCVersion</w:t>
-      </w:r>
-      <w:proofErr w:type="spellEnd"/>
-      <w:r>
-        <w:t xml:space="preserve"> property of all published versions of the item.</w:t>
-      </w:r>
-    </w:p>
-    <w:p/>
-    <w:p>
-      <w:pPr>
-        <w:pStyle w:val="Heading4"/>
-      </w:pPr>
-      <w:r>
-        <w:rPr>
-          <w:lang w:val="en-US"/>
-        </w:rPr>
-        <w:lastRenderedPageBreak/>
         <w:t>Card</w:t>
       </w:r>
     </w:p>
@@ -1782,6 +1912,7 @@
         <w:pStyle w:val="BodyText"/>
       </w:pPr>
       <w:r>
+        <w:lastRenderedPageBreak/>
         <w:t xml:space="preserve">For both the </w:t>
       </w:r>
       <w:r>
@@ -1849,7 +1980,6 @@
         <w:rPr>
           <w:lang w:val="en-US"/>
         </w:rPr>
-        <w:lastRenderedPageBreak/>
         <w:t>Item</w:t>
       </w:r>
     </w:p>
@@ -2246,6 +2376,7 @@
         <w:pStyle w:val="BodyText"/>
       </w:pPr>
       <w:r>
+        <w:lastRenderedPageBreak/>
         <w:t xml:space="preserve">The </w:t>
       </w:r>
       <w:proofErr w:type="spellStart"/>
@@ -2268,7 +2399,6 @@
         <w:pStyle w:val="SNote"/>
       </w:pPr>
       <w:r>
-        <w:lastRenderedPageBreak/>
         <w:t xml:space="preserve">EXAMPLE: The following retrieves the item whose </w:t>
       </w:r>
       <w:r>

</xml_diff>